<commit_message>
Ajout de la version anglaise dans mon portfolio
</commit_message>
<xml_diff>
--- a/src/assets/docs/cv-jos.docx
+++ b/src/assets/docs/cv-jos.docx
@@ -312,7 +312,7 @@
                                   <w:szCs w:val="22"/>
                                   <w:lang w:val="fr-FR"/>
                                 </w:rPr>
-                                <w:t>https://joslsinfo.github.io/portfolio-saintus-jean-oldor/</w:t>
+                                <w:t>https://joslsinfo.github.io/portfolio-saintus-jean-oldor-react/</w:t>
                               </w:r>
                             </w:hyperlink>
                             <w:r>
@@ -602,7 +602,7 @@
                             <w:szCs w:val="22"/>
                             <w:lang w:val="fr-FR"/>
                           </w:rPr>
-                          <w:t>https://joslsinfo.github.io/portfolio-saintus-jean-oldor/</w:t>
+                          <w:t>https://joslsinfo.github.io/portfolio-saintus-jean-oldor-react/</w:t>
                         </w:r>
                       </w:hyperlink>
                       <w:r>
@@ -9504,7 +9504,7 @@
                                   <w:sz w:val="22"/>
                                   <w:szCs w:val="22"/>
                                 </w:rPr>
-                                <w:t>https://joslsinfo.github.io/portfolio-saintus-jean-oldor/</w:t>
+                                <w:t>https://joslsinfo.github.io/portfolio-saintus-jean-oldor-react/</w:t>
                               </w:r>
                             </w:hyperlink>
                             <w:r>
@@ -9838,7 +9838,7 @@
                             <w:sz w:val="22"/>
                             <w:szCs w:val="22"/>
                           </w:rPr>
-                          <w:t>https://joslsinfo.github.io/portfolio-saintus-jean-oldor/</w:t>
+                          <w:t>https://joslsinfo.github.io/portfolio-saintus-jean-oldor-react/</w:t>
                         </w:r>
                       </w:hyperlink>
                       <w:r>
@@ -12662,19 +12662,7 @@
                                 <w:szCs w:val="22"/>
                                 <w:lang w:val="es-ES"/>
                               </w:rPr>
-                              <w:t>SIS</w:t>
-                            </w:r>
-                            <w:bookmarkStart w:id="0" w:name="_GoBack"/>
-                            <w:bookmarkEnd w:id="0"/>
-                            <w:r>
-                              <w:rPr>
-                                <w:rFonts w:ascii="Arial" w:hAnsi="Arial" w:cs="Arial"/>
-                                <w:kern w:val="24"/>
-                                <w:sz w:val="22"/>
-                                <w:szCs w:val="22"/>
-                                <w:lang w:val="es-ES"/>
-                              </w:rPr>
-                              <w:t>TEMALUX-IGUZZINI | Inspector / Quality control</w:t>
+                              <w:t>SISTEMALUX-IGUZZINI | Inspector / Quality control</w:t>
                             </w:r>
                           </w:p>
                           <w:p>
@@ -17008,6 +16996,8 @@
       <w:r>
         <w:t xml:space="preserve"> </w:t>
       </w:r>
+      <w:bookmarkStart w:id="0" w:name="_GoBack"/>
+      <w:bookmarkEnd w:id="0"/>
     </w:p>
     <w:sectPr>
       <w:pgSz w:w="11906" w:h="16838"/>
@@ -18485,7 +18475,7 @@
 </file>
 
 <file path=customXml/itemProps1.xml><?xml version="1.0" encoding="utf-8"?>
-<ds:datastoreItem xmlns:ds="http://schemas.openxmlformats.org/officeDocument/2006/customXml" ds:itemID="{140A8227-A195-49DA-9564-5BE7713028C1}">
+<ds:datastoreItem xmlns:ds="http://schemas.openxmlformats.org/officeDocument/2006/customXml" ds:itemID="{280BC01E-BBDC-4F13-8A37-59739DA422C5}">
   <ds:schemaRefs>
     <ds:schemaRef ds:uri="http://schemas.openxmlformats.org/officeDocument/2006/bibliography"/>
   </ds:schemaRefs>

</xml_diff>